<commit_message>
added transom repair project
</commit_message>
<xml_diff>
--- a/PortfolioVangeemen/Docs/Resume_John_VanGeemen.docx
+++ b/PortfolioVangeemen/Docs/Resume_John_VanGeemen.docx
@@ -495,6 +495,9 @@
               <w:outlineLvl w:val="2"/>
             </w:pPr>
             <w:r>
+              <w:t xml:space="preserve">Graduated - </w:t>
+            </w:r>
+            <w:r>
               <w:t>December</w:t>
             </w:r>
             <w:r>
@@ -619,6 +622,7 @@
             <w:pPr>
               <w:pStyle w:val="Heading3"/>
               <w:contextualSpacing w:val="0"/>
+              <w:outlineLvl w:val="2"/>
             </w:pPr>
             <w:r>
               <w:t>Worked in a team setting planning, building, and testing custom CI-CD tools and applications using various technologies and programming languages.</w:t>
@@ -26608,6 +26612,7 @@
     <w:rsidRoot w:val="00DB6092"/>
     <w:rsid w:val="00021613"/>
     <w:rsid w:val="00511096"/>
+    <w:rsid w:val="00580827"/>
     <w:rsid w:val="005B768F"/>
     <w:rsid w:val="00643294"/>
     <w:rsid w:val="00C41994"/>

</xml_diff>